<commit_message>
fix bug in replaceTable
</commit_message>
<xml_diff>
--- a/src/main/resources/test/expected/tableTemplate.docx
+++ b/src/main/resources/test/expected/tableTemplate.docx
@@ -539,44 +539,43 @@
       </w:r>
       <w:r>
         <w:rPr>
-          <w:rFonts w:ascii="Arial" w:hAnsi="Arial" w:cs="Arial"/>
-        </w:rPr>
-      </w:r>
-      <w:r>
-        <w:rPr>
-          <w:rFonts w:ascii="Arial" w:hAnsi="Arial" w:cs="Arial"/>
-        </w:rPr>
-      </w:r>
-      <w:r>
-        <w:rPr>
-          <w:rFonts w:ascii="Arial" w:hAnsi="Arial" w:cs="Arial"/>
-        </w:rPr>
-      </w:r>
-      <w:r>
-        <w:rPr>
-          <w:rFonts w:ascii="Arial" w:hAnsi="Arial" w:cs="Arial"/>
-        </w:rPr>
-      </w:r>
-      <w:r>
-        <w:rPr>
-          <w:rFonts w:ascii="Arial" w:hAnsi="Arial" w:cs="Arial"/>
-        </w:rPr>
-      </w:r>
-      <w:r>
-        <w:rPr>
-          <w:rFonts w:ascii="Arial" w:hAnsi="Arial" w:cs="Arial"/>
-        </w:rPr>
-      </w:r>
-      <w:r>
-        <w:rPr>
-          <w:rFonts w:ascii="Arial" w:hAnsi="Arial" w:cs="Arial"/>
-        </w:rPr>
-      </w:r>
-      <w:r>
-        <w:rPr>
-          <w:rFonts w:ascii="Arial" w:hAnsi="Arial" w:cs="Arial"/>
-        </w:rPr>
-        <w:t xml:space="preserve">photo (QR image)</w:t>
+          <w:rFonts w:ascii="Arial" w:hAnsi="Arial"/>
+        </w:rPr>
+        <w:drawing>
+          <wp:inline distT="0" distB="0" distL="0" distR="0">
+            <wp:extent cx="1059180" cy="645251"/>
+            <wp:effectExtent l="0" t="0" r="0" b="0"/>
+            <wp:docPr xmlns:dgm1612="http://schemas.microsoft.com/office/drawing/2016/12/diagram" xmlns:a14="http://schemas.microsoft.com/office/drawing/2010/main" xmlns:lc="http://schemas.openxmlformats.org/drawingml/2006/lockedCanvas" xmlns:pic14="http://schemas.microsoft.com/office/drawing/2010/picture" xmlns:dgm14="http://schemas.microsoft.com/office/drawing/2010/diagram" xmlns:c16="http://schemas.microsoft.com/office/drawing/2014/chart" xmlns:dgm="http://schemas.openxmlformats.org/drawingml/2006/diagram" xmlns:c15="http://schemas.microsoft.com/office/drawing/2012/chart" id="1000" name="" descr=""/>
+            <wp:cNvGraphicFramePr xmlns:dgm1612="http://schemas.microsoft.com/office/drawing/2016/12/diagram" xmlns:a14="http://schemas.microsoft.com/office/drawing/2010/main" xmlns:lc="http://schemas.openxmlformats.org/drawingml/2006/lockedCanvas" xmlns:pic14="http://schemas.microsoft.com/office/drawing/2010/picture" xmlns:dgm14="http://schemas.microsoft.com/office/drawing/2010/diagram" xmlns:c16="http://schemas.microsoft.com/office/drawing/2014/chart" xmlns:dgm="http://schemas.openxmlformats.org/drawingml/2006/diagram" xmlns:c15="http://schemas.microsoft.com/office/drawing/2012/chart">
+              <a:graphicFrameLocks noChangeAspect="true"/>
+            </wp:cNvGraphicFramePr>
+            <a:graphic xmlns:dgm1612="http://schemas.microsoft.com/office/drawing/2016/12/diagram" xmlns:a14="http://schemas.microsoft.com/office/drawing/2010/main" xmlns:lc="http://schemas.openxmlformats.org/drawingml/2006/lockedCanvas" xmlns:pic14="http://schemas.microsoft.com/office/drawing/2010/picture" xmlns:dgm14="http://schemas.microsoft.com/office/drawing/2010/diagram" xmlns:c16="http://schemas.microsoft.com/office/drawing/2014/chart" xmlns:dgm="http://schemas.openxmlformats.org/drawingml/2006/diagram" xmlns:c15="http://schemas.microsoft.com/office/drawing/2012/chart">
+              <a:graphicData uri="http://schemas.openxmlformats.org/drawingml/2006/picture">
+                <pic:pic xmlns:pic="http://schemas.openxmlformats.org/drawingml/2006/picture">
+                  <pic:nvPicPr>
+                    <pic:cNvPr id="1001" name=""/>
+                    <pic:cNvPicPr/>
+                  </pic:nvPicPr>
+                  <pic:blipFill>
+                    <a:blip r:embed="rId15"/>
+                    <a:stretch>
+                      <a:fillRect/>
+                    </a:stretch>
+                  </pic:blipFill>
+                  <pic:spPr>
+                    <a:xfrm>
+                      <a:off x="0" y="0"/>
+                      <a:ext cx="1059180" cy="645251"/>
+                    </a:xfrm>
+                    <a:prstGeom prst="rect">
+                      <a:avLst/>
+                    </a:prstGeom>
+                  </pic:spPr>
+                </pic:pic>
+              </a:graphicData>
+            </a:graphic>
+          </wp:inline>
+        </w:drawing>
       </w:r>
     </w:p>
     <w:p>
@@ -37739,7 +37738,7 @@
           <wp:inline distT="0" distB="0" distL="0" distR="0">
             <wp:extent cx="476250" cy="476250"/>
             <wp:effectExtent l="0" t="0" r="0" b="0"/>
-            <wp:docPr xmlns:dgm1612="http://schemas.microsoft.com/office/drawing/2016/12/diagram" xmlns:a14="http://schemas.microsoft.com/office/drawing/2010/main" xmlns:lc="http://schemas.openxmlformats.org/drawingml/2006/lockedCanvas" xmlns:pic14="http://schemas.microsoft.com/office/drawing/2010/picture" xmlns:dgm14="http://schemas.microsoft.com/office/drawing/2010/diagram" xmlns:c16="http://schemas.microsoft.com/office/drawing/2014/chart" xmlns:dgm="http://schemas.openxmlformats.org/drawingml/2006/diagram" xmlns:c15="http://schemas.microsoft.com/office/drawing/2012/chart" id="1024" name="" descr=""/>
+            <wp:docPr xmlns:dgm1612="http://schemas.microsoft.com/office/drawing/2016/12/diagram" xmlns:a14="http://schemas.microsoft.com/office/drawing/2010/main" xmlns:lc="http://schemas.openxmlformats.org/drawingml/2006/lockedCanvas" xmlns:pic14="http://schemas.microsoft.com/office/drawing/2010/picture" xmlns:dgm14="http://schemas.microsoft.com/office/drawing/2010/diagram" xmlns:c16="http://schemas.microsoft.com/office/drawing/2014/chart" xmlns:dgm="http://schemas.openxmlformats.org/drawingml/2006/diagram" xmlns:c15="http://schemas.microsoft.com/office/drawing/2012/chart" id="1002" name="" descr=""/>
             <wp:cNvGraphicFramePr xmlns:dgm1612="http://schemas.microsoft.com/office/drawing/2016/12/diagram" xmlns:a14="http://schemas.microsoft.com/office/drawing/2010/main" xmlns:lc="http://schemas.openxmlformats.org/drawingml/2006/lockedCanvas" xmlns:pic14="http://schemas.microsoft.com/office/drawing/2010/picture" xmlns:dgm14="http://schemas.microsoft.com/office/drawing/2010/diagram" xmlns:c16="http://schemas.microsoft.com/office/drawing/2014/chart" xmlns:dgm="http://schemas.openxmlformats.org/drawingml/2006/diagram" xmlns:c15="http://schemas.microsoft.com/office/drawing/2012/chart">
               <a:graphicFrameLocks noChangeAspect="true"/>
             </wp:cNvGraphicFramePr>
@@ -37747,11 +37746,11 @@
               <a:graphicData uri="http://schemas.openxmlformats.org/drawingml/2006/picture">
                 <pic:pic xmlns:pic="http://schemas.openxmlformats.org/drawingml/2006/picture">
                   <pic:nvPicPr>
-                    <pic:cNvPr id="1025" name=""/>
+                    <pic:cNvPr id="1003" name=""/>
                     <pic:cNvPicPr/>
                   </pic:nvPicPr>
                   <pic:blipFill>
-                    <a:blip r:embed="rId15"/>
+                    <a:blip r:embed="rId16"/>
                     <a:stretch>
                       <a:fillRect/>
                     </a:stretch>

</xml_diff>